<commit_message>
Added more project, and additional profile
</commit_message>
<xml_diff>
--- a/file/Resume_Web Developer_Kevin.docx
+++ b/file/Resume_Web Developer_Kevin.docx
@@ -1,6 +1,6 @@
 
 <file path=word/document.xml><?xml version="1.0" encoding="utf-8"?>
-<w:document xmlns:wpc="http://schemas.microsoft.com/office/word/2010/wordprocessingCanvas" xmlns:cx="http://schemas.microsoft.com/office/drawing/2014/chartex" xmlns:cx1="http://schemas.microsoft.com/office/drawing/2015/9/8/chartex" xmlns:cx2="http://schemas.microsoft.com/office/drawing/2015/10/21/chartex" xmlns:cx3="http://schemas.microsoft.com/office/drawing/2016/5/9/chartex" xmlns:cx4="http://schemas.microsoft.com/office/drawing/2016/5/10/chartex" xmlns:cx5="http://schemas.microsoft.com/office/drawing/2016/5/11/chartex" xmlns:cx6="http://schemas.microsoft.com/office/drawing/2016/5/12/chartex" xmlns:cx7="http://schemas.microsoft.com/office/drawing/2016/5/13/chartex" xmlns:cx8="http://schemas.microsoft.com/office/drawing/2016/5/14/chartex" xmlns:mc="http://schemas.openxmlformats.org/markup-compatibility/2006" xmlns:aink="http://schemas.microsoft.com/office/drawing/2016/ink" xmlns:am3d="http://schemas.microsoft.com/office/drawing/2017/model3d" xmlns:o="urn:schemas-microsoft-com:office:office" xmlns:r="http://schemas.openxmlformats.org/officeDocument/2006/relationships" xmlns:m="http://schemas.openxmlformats.org/officeDocument/2006/math" xmlns:v="urn:schemas-microsoft-com:vml" xmlns:wp14="http://schemas.microsoft.com/office/word/2010/wordprocessingDrawing" xmlns:wp="http://schemas.openxmlformats.org/drawingml/2006/wordprocessingDrawing" xmlns:w10="urn:schemas-microsoft-com:office:word" xmlns:w="http://schemas.openxmlformats.org/wordprocessingml/2006/main" xmlns:w14="http://schemas.microsoft.com/office/word/2010/wordml" xmlns:w15="http://schemas.microsoft.com/office/word/2012/wordml" xmlns:w16cid="http://schemas.microsoft.com/office/word/2016/wordml/cid" xmlns:w16se="http://schemas.microsoft.com/office/word/2015/wordml/symex" xmlns:wpg="http://schemas.microsoft.com/office/word/2010/wordprocessingGroup" xmlns:wpi="http://schemas.microsoft.com/office/word/2010/wordprocessingInk" xmlns:wne="http://schemas.microsoft.com/office/word/2006/wordml" xmlns:wps="http://schemas.microsoft.com/office/word/2010/wordprocessingShape" mc:Ignorable="w14 w15 w16se w16cid wp14">
+<w:document xmlns:wpc="http://schemas.microsoft.com/office/word/2010/wordprocessingCanvas" xmlns:cx="http://schemas.microsoft.com/office/drawing/2014/chartex" xmlns:cx1="http://schemas.microsoft.com/office/drawing/2015/9/8/chartex" xmlns:cx2="http://schemas.microsoft.com/office/drawing/2015/10/21/chartex" xmlns:cx3="http://schemas.microsoft.com/office/drawing/2016/5/9/chartex" xmlns:cx4="http://schemas.microsoft.com/office/drawing/2016/5/10/chartex" xmlns:cx5="http://schemas.microsoft.com/office/drawing/2016/5/11/chartex" xmlns:cx6="http://schemas.microsoft.com/office/drawing/2016/5/12/chartex" xmlns:cx7="http://schemas.microsoft.com/office/drawing/2016/5/13/chartex" xmlns:cx8="http://schemas.microsoft.com/office/drawing/2016/5/14/chartex" xmlns:mc="http://schemas.openxmlformats.org/markup-compatibility/2006" xmlns:aink="http://schemas.microsoft.com/office/drawing/2016/ink" xmlns:am3d="http://schemas.microsoft.com/office/drawing/2017/model3d" xmlns:o="urn:schemas-microsoft-com:office:office" xmlns:oel="http://schemas.microsoft.com/office/2019/extlst" xmlns:r="http://schemas.openxmlformats.org/officeDocument/2006/relationships" xmlns:m="http://schemas.openxmlformats.org/officeDocument/2006/math" xmlns:v="urn:schemas-microsoft-com:vml" xmlns:wp14="http://schemas.microsoft.com/office/word/2010/wordprocessingDrawing" xmlns:wp="http://schemas.openxmlformats.org/drawingml/2006/wordprocessingDrawing" xmlns:w10="urn:schemas-microsoft-com:office:word" xmlns:w="http://schemas.openxmlformats.org/wordprocessingml/2006/main" xmlns:w14="http://schemas.microsoft.com/office/word/2010/wordml" xmlns:w15="http://schemas.microsoft.com/office/word/2012/wordml" xmlns:w16cex="http://schemas.microsoft.com/office/word/2018/wordml/cex" xmlns:w16cid="http://schemas.microsoft.com/office/word/2016/wordml/cid" xmlns:w16="http://schemas.microsoft.com/office/word/2018/wordml" xmlns:w16sdtdh="http://schemas.microsoft.com/office/word/2020/wordml/sdtdatahash" xmlns:w16se="http://schemas.microsoft.com/office/word/2015/wordml/symex" xmlns:wpg="http://schemas.microsoft.com/office/word/2010/wordprocessingGroup" xmlns:wpi="http://schemas.microsoft.com/office/word/2010/wordprocessingInk" xmlns:wne="http://schemas.microsoft.com/office/word/2006/wordml" xmlns:wps="http://schemas.microsoft.com/office/word/2010/wordprocessingShape" mc:Ignorable="w14 w15 w16se w16cid w16 w16cex w16sdtdh wp14">
   <w:body>
     <w:p>
       <w:pPr>
@@ -409,6 +409,40 @@
               <w:t>Emotion</w:t>
             </w:r>
           </w:p>
+          <w:p>
+            <w:pPr>
+              <w:spacing w:before="120" w:after="120"/>
+              <w:jc w:val="center"/>
+              <w:rPr>
+                <w:rFonts w:asciiTheme="majorHAnsi" w:hAnsiTheme="majorHAnsi" w:cs="Arial"/>
+                <w:sz w:val="20"/>
+              </w:rPr>
+            </w:pPr>
+            <w:r>
+              <w:rPr>
+                <w:rFonts w:asciiTheme="majorHAnsi" w:hAnsiTheme="majorHAnsi" w:cs="Arial"/>
+                <w:sz w:val="20"/>
+              </w:rPr>
+              <w:t>Angular</w:t>
+            </w:r>
+          </w:p>
+          <w:p>
+            <w:pPr>
+              <w:spacing w:before="120" w:after="120"/>
+              <w:jc w:val="center"/>
+              <w:rPr>
+                <w:rFonts w:asciiTheme="majorHAnsi" w:hAnsiTheme="majorHAnsi" w:cs="Arial"/>
+                <w:sz w:val="20"/>
+              </w:rPr>
+            </w:pPr>
+            <w:r>
+              <w:rPr>
+                <w:rFonts w:asciiTheme="majorHAnsi" w:hAnsiTheme="majorHAnsi" w:cs="Arial"/>
+                <w:sz w:val="20"/>
+              </w:rPr>
+              <w:t>.Net Core</w:t>
+            </w:r>
+          </w:p>
         </w:tc>
         <w:tc>
           <w:tcPr>
@@ -542,6 +576,42 @@
               </w:rPr>
               <w:t>Redux</w:t>
             </w:r>
+          </w:p>
+          <w:p>
+            <w:pPr>
+              <w:spacing w:before="120" w:after="120"/>
+              <w:jc w:val="center"/>
+              <w:rPr>
+                <w:rFonts w:asciiTheme="majorHAnsi" w:hAnsiTheme="majorHAnsi" w:cs="Arial"/>
+                <w:sz w:val="20"/>
+              </w:rPr>
+            </w:pPr>
+            <w:r>
+              <w:rPr>
+                <w:rFonts w:asciiTheme="majorHAnsi" w:hAnsiTheme="majorHAnsi" w:cs="Arial"/>
+                <w:sz w:val="20"/>
+              </w:rPr>
+              <w:t>Ionic</w:t>
+            </w:r>
+          </w:p>
+          <w:p>
+            <w:pPr>
+              <w:spacing w:before="120" w:after="120"/>
+              <w:jc w:val="center"/>
+              <w:rPr>
+                <w:rFonts w:asciiTheme="majorHAnsi" w:hAnsiTheme="majorHAnsi" w:cs="Arial"/>
+                <w:sz w:val="20"/>
+              </w:rPr>
+            </w:pPr>
+            <w:proofErr w:type="spellStart"/>
+            <w:r>
+              <w:rPr>
+                <w:rFonts w:asciiTheme="majorHAnsi" w:hAnsiTheme="majorHAnsi" w:cs="Arial"/>
+                <w:sz w:val="20"/>
+              </w:rPr>
+              <w:t>Linq</w:t>
+            </w:r>
+            <w:proofErr w:type="spellEnd"/>
           </w:p>
           <w:p>
             <w:pPr>
@@ -681,6 +751,42 @@
                 <w:sz w:val="20"/>
               </w:rPr>
               <w:t>REST APIs</w:t>
+            </w:r>
+          </w:p>
+          <w:p>
+            <w:pPr>
+              <w:spacing w:before="120" w:after="120"/>
+              <w:jc w:val="center"/>
+              <w:rPr>
+                <w:rFonts w:asciiTheme="majorHAnsi" w:hAnsiTheme="majorHAnsi" w:cs="Arial"/>
+                <w:sz w:val="20"/>
+              </w:rPr>
+            </w:pPr>
+            <w:proofErr w:type="spellStart"/>
+            <w:r>
+              <w:rPr>
+                <w:rFonts w:asciiTheme="majorHAnsi" w:hAnsiTheme="majorHAnsi" w:cs="Arial"/>
+                <w:sz w:val="20"/>
+              </w:rPr>
+              <w:t>Rxjs</w:t>
+            </w:r>
+            <w:proofErr w:type="spellEnd"/>
+          </w:p>
+          <w:p>
+            <w:pPr>
+              <w:spacing w:before="120" w:after="120"/>
+              <w:jc w:val="center"/>
+              <w:rPr>
+                <w:rFonts w:asciiTheme="majorHAnsi" w:hAnsiTheme="majorHAnsi" w:cs="Arial"/>
+                <w:sz w:val="20"/>
+              </w:rPr>
+            </w:pPr>
+            <w:r>
+              <w:rPr>
+                <w:rFonts w:asciiTheme="majorHAnsi" w:hAnsiTheme="majorHAnsi" w:cs="Arial"/>
+                <w:sz w:val="20"/>
+              </w:rPr>
+              <w:t>MS SQL</w:t>
             </w:r>
           </w:p>
         </w:tc>
@@ -829,86 +935,6 @@
               <w:t>Android Weather App</w:t>
             </w:r>
           </w:p>
-        </w:tc>
-        <w:tc>
-          <w:tcPr>
-            <w:tcW w:w="3207" w:type="dxa"/>
-            <w:tcBorders>
-              <w:top w:val="nil"/>
-              <w:left w:val="nil"/>
-              <w:bottom w:val="single" w:sz="4" w:space="0" w:color="auto"/>
-              <w:right w:val="nil"/>
-            </w:tcBorders>
-          </w:tcPr>
-          <w:p>
-            <w:pPr>
-              <w:spacing w:before="120" w:after="120"/>
-              <w:jc w:val="center"/>
-              <w:rPr>
-                <w:rFonts w:asciiTheme="majorHAnsi" w:hAnsiTheme="majorHAnsi" w:cs="Arial"/>
-                <w:sz w:val="20"/>
-              </w:rPr>
-            </w:pPr>
-            <w:r>
-              <w:rPr>
-                <w:rFonts w:asciiTheme="majorHAnsi" w:hAnsiTheme="majorHAnsi" w:cs="Arial"/>
-                <w:sz w:val="20"/>
-              </w:rPr>
-              <w:t xml:space="preserve">To-do List, </w:t>
-            </w:r>
-            <w:proofErr w:type="spellStart"/>
-            <w:r>
-              <w:rPr>
-                <w:rFonts w:asciiTheme="majorHAnsi" w:hAnsiTheme="majorHAnsi" w:cs="Arial"/>
-                <w:sz w:val="20"/>
-              </w:rPr>
-              <w:t>SketchBook</w:t>
-            </w:r>
-            <w:proofErr w:type="spellEnd"/>
-            <w:r>
-              <w:rPr>
-                <w:rFonts w:asciiTheme="majorHAnsi" w:hAnsiTheme="majorHAnsi" w:cs="Arial"/>
-                <w:sz w:val="20"/>
-              </w:rPr>
-              <w:t xml:space="preserve"> </w:t>
-            </w:r>
-          </w:p>
-          <w:p>
-            <w:pPr>
-              <w:spacing w:before="120" w:after="120"/>
-              <w:jc w:val="center"/>
-              <w:rPr>
-                <w:rFonts w:asciiTheme="majorHAnsi" w:hAnsiTheme="majorHAnsi" w:cs="Arial"/>
-                <w:sz w:val="20"/>
-              </w:rPr>
-            </w:pPr>
-            <w:proofErr w:type="spellStart"/>
-            <w:r>
-              <w:rPr>
-                <w:rFonts w:asciiTheme="majorHAnsi" w:hAnsiTheme="majorHAnsi" w:cs="Arial"/>
-                <w:sz w:val="20"/>
-              </w:rPr>
-              <w:t>HomeNVentory</w:t>
-            </w:r>
-            <w:proofErr w:type="spellEnd"/>
-          </w:p>
-          <w:p>
-            <w:pPr>
-              <w:spacing w:before="120" w:after="120"/>
-              <w:jc w:val="center"/>
-              <w:rPr>
-                <w:rFonts w:asciiTheme="majorHAnsi" w:hAnsiTheme="majorHAnsi" w:cs="Arial"/>
-                <w:sz w:val="20"/>
-              </w:rPr>
-            </w:pPr>
-            <w:r>
-              <w:rPr>
-                <w:rFonts w:asciiTheme="majorHAnsi" w:hAnsiTheme="majorHAnsi" w:cs="Arial"/>
-                <w:sz w:val="20"/>
-              </w:rPr>
-              <w:t>Poster</w:t>
-            </w:r>
-          </w:p>
           <w:p>
             <w:pPr>
               <w:spacing w:before="120" w:after="120"/>
@@ -944,7 +970,23 @@
                 <w:rFonts w:asciiTheme="majorHAnsi" w:hAnsiTheme="majorHAnsi" w:cs="Arial"/>
                 <w:sz w:val="20"/>
               </w:rPr>
-              <w:t>In the Middle</w:t>
+              <w:t xml:space="preserve">To-do List, </w:t>
+            </w:r>
+            <w:proofErr w:type="spellStart"/>
+            <w:r>
+              <w:rPr>
+                <w:rFonts w:asciiTheme="majorHAnsi" w:hAnsiTheme="majorHAnsi" w:cs="Arial"/>
+                <w:sz w:val="20"/>
+              </w:rPr>
+              <w:t>SketchBook</w:t>
+            </w:r>
+            <w:proofErr w:type="spellEnd"/>
+            <w:r>
+              <w:rPr>
+                <w:rFonts w:asciiTheme="majorHAnsi" w:hAnsiTheme="majorHAnsi" w:cs="Arial"/>
+                <w:sz w:val="20"/>
+              </w:rPr>
+              <w:t xml:space="preserve"> </w:t>
             </w:r>
           </w:p>
           <w:p>
@@ -956,6 +998,80 @@
                 <w:sz w:val="20"/>
               </w:rPr>
             </w:pPr>
+            <w:proofErr w:type="spellStart"/>
+            <w:r>
+              <w:rPr>
+                <w:rFonts w:asciiTheme="majorHAnsi" w:hAnsiTheme="majorHAnsi" w:cs="Arial"/>
+                <w:sz w:val="20"/>
+              </w:rPr>
+              <w:t>HomeNVentory</w:t>
+            </w:r>
+            <w:proofErr w:type="spellEnd"/>
+          </w:p>
+          <w:p>
+            <w:pPr>
+              <w:spacing w:before="120" w:after="120"/>
+              <w:jc w:val="center"/>
+              <w:rPr>
+                <w:rFonts w:asciiTheme="majorHAnsi" w:hAnsiTheme="majorHAnsi" w:cs="Arial"/>
+                <w:sz w:val="20"/>
+              </w:rPr>
+            </w:pPr>
+            <w:r>
+              <w:rPr>
+                <w:rFonts w:asciiTheme="majorHAnsi" w:hAnsiTheme="majorHAnsi" w:cs="Arial"/>
+                <w:sz w:val="20"/>
+              </w:rPr>
+              <w:t>Poster</w:t>
+            </w:r>
+          </w:p>
+          <w:p>
+            <w:pPr>
+              <w:spacing w:before="120" w:after="120"/>
+              <w:jc w:val="center"/>
+              <w:rPr>
+                <w:rFonts w:asciiTheme="majorHAnsi" w:hAnsiTheme="majorHAnsi" w:cs="Arial"/>
+                <w:sz w:val="20"/>
+              </w:rPr>
+            </w:pPr>
+          </w:p>
+        </w:tc>
+        <w:tc>
+          <w:tcPr>
+            <w:tcW w:w="3207" w:type="dxa"/>
+            <w:tcBorders>
+              <w:top w:val="nil"/>
+              <w:left w:val="nil"/>
+              <w:bottom w:val="single" w:sz="4" w:space="0" w:color="auto"/>
+              <w:right w:val="nil"/>
+            </w:tcBorders>
+          </w:tcPr>
+          <w:p>
+            <w:pPr>
+              <w:spacing w:before="120" w:after="120"/>
+              <w:jc w:val="center"/>
+              <w:rPr>
+                <w:rFonts w:asciiTheme="majorHAnsi" w:hAnsiTheme="majorHAnsi" w:cs="Arial"/>
+                <w:sz w:val="20"/>
+              </w:rPr>
+            </w:pPr>
+            <w:r>
+              <w:rPr>
+                <w:rFonts w:asciiTheme="majorHAnsi" w:hAnsiTheme="majorHAnsi" w:cs="Arial"/>
+                <w:sz w:val="20"/>
+              </w:rPr>
+              <w:t>In the Middle</w:t>
+            </w:r>
+          </w:p>
+          <w:p>
+            <w:pPr>
+              <w:spacing w:before="120" w:after="120"/>
+              <w:jc w:val="center"/>
+              <w:rPr>
+                <w:rFonts w:asciiTheme="majorHAnsi" w:hAnsiTheme="majorHAnsi" w:cs="Arial"/>
+                <w:sz w:val="20"/>
+              </w:rPr>
+            </w:pPr>
             <w:r>
               <w:rPr>
                 <w:rFonts w:asciiTheme="majorHAnsi" w:hAnsiTheme="majorHAnsi" w:cs="Arial"/>
@@ -972,6 +1088,23 @@
               <w:t>LinkedIn  Clone</w:t>
             </w:r>
             <w:proofErr w:type="gramEnd"/>
+          </w:p>
+          <w:p>
+            <w:pPr>
+              <w:spacing w:before="120" w:after="120"/>
+              <w:jc w:val="center"/>
+              <w:rPr>
+                <w:rFonts w:asciiTheme="majorHAnsi" w:hAnsiTheme="majorHAnsi" w:cs="Arial"/>
+                <w:sz w:val="20"/>
+              </w:rPr>
+            </w:pPr>
+            <w:r>
+              <w:rPr>
+                <w:rFonts w:asciiTheme="majorHAnsi" w:hAnsiTheme="majorHAnsi" w:cs="Arial"/>
+                <w:sz w:val="20"/>
+              </w:rPr>
+              <w:t>KSSC</w:t>
+            </w:r>
           </w:p>
         </w:tc>
       </w:tr>
@@ -1217,8 +1350,6 @@
               </w:rPr>
               <w:t>Agile Methodology</w:t>
             </w:r>
-            <w:bookmarkStart w:id="2" w:name="_GoBack"/>
-            <w:bookmarkEnd w:id="2"/>
           </w:p>
         </w:tc>
       </w:tr>
@@ -1418,7 +1549,7 @@
           <w:bCs/>
           <w:i/>
         </w:rPr>
-        <w:t xml:space="preserve"> Computer Programming Essentials, Computer Hardware/Op System Essential, Introduction to Networking, Interface Design, OOP Essentials, Website Development Fundament, Database Design &amp; Programming, Object Orient Sys Analysis &amp; Design, Web Application Programming, Advanced OOP, Database Programming &amp; </w:t>
+        <w:t xml:space="preserve"> Computer Programming Essentials, Computer Hardware/Op System Essential, Introduction to Networking, Interface Design, OOP Essentials, Website </w:t>
       </w:r>
       <w:r>
         <w:rPr>
@@ -1427,7 +1558,7 @@
           <w:i/>
         </w:rPr>
         <w:lastRenderedPageBreak/>
-        <w:t>Testing, Security for Software Dev, Database Admin, Operating System and Capstone Project.</w:t>
+        <w:t>Development Fundament, Database Design &amp; Programming, Object Orient Sys Analysis &amp; Design, Web Application Programming, Advanced OOP, Database Programming &amp; Testing, Security for Software Dev, Database Admin, Operating System and Capstone Project.</w:t>
       </w:r>
       <w:r>
         <w:rPr>
@@ -1535,21 +1666,26 @@
           <w:b/>
         </w:rPr>
       </w:pPr>
-      <w:proofErr w:type="spellStart"/>
       <w:r>
         <w:rPr>
           <w:rFonts w:asciiTheme="majorHAnsi" w:hAnsiTheme="majorHAnsi" w:cs="Arial"/>
           <w:b/>
         </w:rPr>
-        <w:t>iContribute</w:t>
-      </w:r>
-      <w:proofErr w:type="spellEnd"/>
+        <w:t>Modern Beauty Supplies</w:t>
+      </w:r>
       <w:r>
         <w:rPr>
           <w:rFonts w:asciiTheme="majorHAnsi" w:hAnsiTheme="majorHAnsi" w:cs="Arial"/>
           <w:b/>
         </w:rPr>
-        <w:t xml:space="preserve"> – Ottawa, ON</w:t>
+        <w:t xml:space="preserve"> – </w:t>
+      </w:r>
+      <w:r>
+        <w:rPr>
+          <w:rFonts w:asciiTheme="majorHAnsi" w:hAnsiTheme="majorHAnsi" w:cs="Arial"/>
+          <w:b/>
+        </w:rPr>
+        <w:t>Calgary, AB</w:t>
       </w:r>
     </w:p>
     <w:p>
@@ -1568,7 +1704,7 @@
           <w:rFonts w:asciiTheme="majorHAnsi" w:hAnsiTheme="majorHAnsi" w:cs="Arial"/>
           <w:b/>
         </w:rPr>
-        <w:t>Front-end Developer -Intern</w:t>
+        <w:t>Junior Developer</w:t>
       </w:r>
       <w:r>
         <w:rPr>
@@ -1590,7 +1726,27 @@
           <w:b/>
         </w:rPr>
         <w:tab/>
-        <w:t>JUL 2021 - PRESENT</w:t>
+      </w:r>
+      <w:r>
+        <w:rPr>
+          <w:rFonts w:asciiTheme="majorHAnsi" w:hAnsiTheme="majorHAnsi" w:cs="Arial"/>
+          <w:b/>
+        </w:rPr>
+        <w:t>OCT</w:t>
+      </w:r>
+      <w:r>
+        <w:rPr>
+          <w:rFonts w:asciiTheme="majorHAnsi" w:hAnsiTheme="majorHAnsi" w:cs="Arial"/>
+          <w:b/>
+        </w:rPr>
+        <w:t xml:space="preserve"> 2021 – </w:t>
+      </w:r>
+      <w:r>
+        <w:rPr>
+          <w:rFonts w:asciiTheme="majorHAnsi" w:hAnsiTheme="majorHAnsi" w:cs="Arial"/>
+          <w:b/>
+        </w:rPr>
+        <w:t>PRESENT</w:t>
       </w:r>
     </w:p>
     <w:p>
@@ -1643,7 +1799,6 @@
           <w:i/>
         </w:rPr>
       </w:pPr>
-      <w:proofErr w:type="spellStart"/>
       <w:r>
         <w:rPr>
           <w:rFonts w:asciiTheme="majorHAnsi" w:hAnsiTheme="majorHAnsi" w:cs="Arial"/>
@@ -1651,9 +1806,8 @@
           <w:sz w:val="20"/>
           <w:szCs w:val="20"/>
         </w:rPr>
-        <w:t>iContribute</w:t>
-      </w:r>
-      <w:proofErr w:type="spellEnd"/>
+        <w:t>Modern</w:t>
+      </w:r>
       <w:r>
         <w:rPr>
           <w:rFonts w:asciiTheme="majorHAnsi" w:hAnsiTheme="majorHAnsi" w:cs="Arial"/>
@@ -1661,7 +1815,7 @@
           <w:sz w:val="20"/>
           <w:szCs w:val="20"/>
         </w:rPr>
-        <w:t xml:space="preserve"> is a non-profit Organization</w:t>
+        <w:t xml:space="preserve"> Beauty Supplies</w:t>
       </w:r>
       <w:r>
         <w:rPr>
@@ -1670,7 +1824,7 @@
           <w:sz w:val="20"/>
           <w:szCs w:val="20"/>
         </w:rPr>
-        <w:t xml:space="preserve"> </w:t>
+        <w:t xml:space="preserve"> is one of Canada's largest beauty suppliers and is the exclusive distributor of numerous professional beauty brands recognized globally.</w:t>
       </w:r>
       <w:r>
         <w:rPr>
@@ -1679,27 +1833,7 @@
           <w:sz w:val="20"/>
           <w:szCs w:val="20"/>
         </w:rPr>
-        <w:t xml:space="preserve">to connect students to local volunteer opportunities and facilitate community involvement amongst the youth. </w:t>
-      </w:r>
-      <w:proofErr w:type="spellStart"/>
-      <w:r>
-        <w:rPr>
-          <w:rFonts w:asciiTheme="majorHAnsi" w:hAnsiTheme="majorHAnsi" w:cs="Arial"/>
-          <w:i/>
-          <w:sz w:val="20"/>
-          <w:szCs w:val="20"/>
-        </w:rPr>
-        <w:t>iContribute</w:t>
-      </w:r>
-      <w:proofErr w:type="spellEnd"/>
-      <w:r>
-        <w:rPr>
-          <w:rFonts w:asciiTheme="majorHAnsi" w:hAnsiTheme="majorHAnsi" w:cs="Arial"/>
-          <w:i/>
-          <w:sz w:val="20"/>
-          <w:szCs w:val="20"/>
-        </w:rPr>
-        <w:t xml:space="preserve"> offers a centralized volunteer platform for students. </w:t>
+        <w:t xml:space="preserve"> </w:t>
       </w:r>
     </w:p>
     <w:p>
@@ -1734,7 +1868,25 @@
         <w:rPr>
           <w:rFonts w:asciiTheme="majorHAnsi" w:hAnsiTheme="majorHAnsi" w:cs="Arial"/>
         </w:rPr>
-        <w:t>Develop new user facing features</w:t>
+        <w:t xml:space="preserve">Developing </w:t>
+      </w:r>
+      <w:r>
+        <w:rPr>
+          <w:rFonts w:asciiTheme="majorHAnsi" w:hAnsiTheme="majorHAnsi" w:cs="Arial"/>
+        </w:rPr>
+        <w:t>application</w:t>
+      </w:r>
+      <w:r>
+        <w:rPr>
+          <w:rFonts w:asciiTheme="majorHAnsi" w:hAnsiTheme="majorHAnsi" w:cs="Arial"/>
+        </w:rPr>
+        <w:t>s</w:t>
+      </w:r>
+      <w:r>
+        <w:rPr>
+          <w:rFonts w:asciiTheme="majorHAnsi" w:hAnsiTheme="majorHAnsi" w:cs="Arial"/>
+        </w:rPr>
+        <w:t xml:space="preserve"> for sales representatives.</w:t>
       </w:r>
     </w:p>
     <w:p>
@@ -1755,21 +1907,25 @@
         <w:rPr>
           <w:rFonts w:asciiTheme="majorHAnsi" w:hAnsiTheme="majorHAnsi" w:cs="Arial"/>
         </w:rPr>
-        <w:t xml:space="preserve">Create a front-end part of the mobile application of </w:t>
-      </w:r>
-      <w:proofErr w:type="spellStart"/>
-      <w:r>
-        <w:rPr>
-          <w:rFonts w:asciiTheme="majorHAnsi" w:hAnsiTheme="majorHAnsi" w:cs="Arial"/>
-        </w:rPr>
-        <w:t>iContribute</w:t>
-      </w:r>
-      <w:proofErr w:type="spellEnd"/>
-      <w:r>
-        <w:rPr>
-          <w:rFonts w:asciiTheme="majorHAnsi" w:hAnsiTheme="majorHAnsi" w:cs="Arial"/>
-        </w:rPr>
-        <w:t xml:space="preserve"> by using React Native</w:t>
+        <w:t>Develop</w:t>
+      </w:r>
+      <w:r>
+        <w:rPr>
+          <w:rFonts w:asciiTheme="majorHAnsi" w:hAnsiTheme="majorHAnsi" w:cs="Arial"/>
+        </w:rPr>
+        <w:t>ing and Maintaining</w:t>
+      </w:r>
+      <w:r>
+        <w:rPr>
+          <w:rFonts w:asciiTheme="majorHAnsi" w:hAnsiTheme="majorHAnsi" w:cs="Arial"/>
+        </w:rPr>
+        <w:t xml:space="preserve"> backend </w:t>
+      </w:r>
+      <w:r>
+        <w:rPr>
+          <w:rFonts w:asciiTheme="majorHAnsi" w:hAnsiTheme="majorHAnsi" w:cs="Arial"/>
+        </w:rPr>
+        <w:t>structure using .NET Core.</w:t>
       </w:r>
     </w:p>
     <w:p>
@@ -1790,13 +1946,7 @@
         <w:rPr>
           <w:rFonts w:asciiTheme="majorHAnsi" w:hAnsiTheme="majorHAnsi" w:cs="Arial"/>
         </w:rPr>
-        <w:t xml:space="preserve">Collaborate with </w:t>
-      </w:r>
-      <w:r>
-        <w:rPr>
-          <w:rFonts w:asciiTheme="majorHAnsi" w:hAnsiTheme="majorHAnsi" w:cs="Arial"/>
-        </w:rPr>
-        <w:t>other developer teams and designers to improve usability</w:t>
+        <w:t>Adding new features by using Angular, and Ionic Framework.</w:t>
       </w:r>
     </w:p>
     <w:p>
@@ -1817,7 +1967,13 @@
         <w:rPr>
           <w:rFonts w:asciiTheme="majorHAnsi" w:hAnsiTheme="majorHAnsi" w:cs="Arial"/>
         </w:rPr>
-        <w:t>Translate UI/UX design wireframes to actual code</w:t>
+        <w:t xml:space="preserve">Coordinating </w:t>
+      </w:r>
+      <w:r>
+        <w:rPr>
+          <w:rFonts w:asciiTheme="majorHAnsi" w:hAnsiTheme="majorHAnsi" w:cs="Arial"/>
+        </w:rPr>
+        <w:t>to the internal marketing team to maintain web page.</w:t>
       </w:r>
     </w:p>
     <w:p>
@@ -1838,7 +1994,7 @@
         <w:rPr>
           <w:rFonts w:asciiTheme="majorHAnsi" w:hAnsiTheme="majorHAnsi" w:cs="Arial"/>
         </w:rPr>
-        <w:t>Bridge the gap between graphic design and technical implementation</w:t>
+        <w:t>Ensure high quality graphic standards and brand consistency</w:t>
       </w:r>
     </w:p>
     <w:p>
@@ -1859,21 +2015,7 @@
         <w:rPr>
           <w:rFonts w:asciiTheme="majorHAnsi" w:hAnsiTheme="majorHAnsi" w:cs="Arial"/>
         </w:rPr>
-        <w:t xml:space="preserve">Create quality </w:t>
-      </w:r>
-      <w:proofErr w:type="spellStart"/>
-      <w:r>
-        <w:rPr>
-          <w:rFonts w:asciiTheme="majorHAnsi" w:hAnsiTheme="majorHAnsi" w:cs="Arial"/>
-        </w:rPr>
-        <w:t>mockups</w:t>
-      </w:r>
-      <w:proofErr w:type="spellEnd"/>
-      <w:r>
-        <w:rPr>
-          <w:rFonts w:asciiTheme="majorHAnsi" w:hAnsiTheme="majorHAnsi" w:cs="Arial"/>
-        </w:rPr>
-        <w:t xml:space="preserve"> and prototypes</w:t>
+        <w:t>Write reusable code and libraries</w:t>
       </w:r>
     </w:p>
     <w:p>
@@ -1894,50 +2036,32 @@
         <w:rPr>
           <w:rFonts w:asciiTheme="majorHAnsi" w:hAnsiTheme="majorHAnsi" w:cs="Arial"/>
         </w:rPr>
-        <w:t>Ensure high quality graphic standards and brand consistency</w:t>
+        <w:t>Enhance application for maximum speed and scalability</w:t>
       </w:r>
     </w:p>
     <w:p>
       <w:pPr>
-        <w:numPr>
-          <w:ilvl w:val="0"/>
-          <w:numId w:val="17"/>
-        </w:numPr>
         <w:tabs>
           <w:tab w:val="left" w:pos="5940"/>
         </w:tabs>
         <w:spacing w:after="0"/>
         <w:rPr>
           <w:rFonts w:asciiTheme="majorHAnsi" w:hAnsiTheme="majorHAnsi" w:cs="Arial"/>
-        </w:rPr>
-      </w:pPr>
-      <w:r>
-        <w:rPr>
-          <w:rFonts w:asciiTheme="majorHAnsi" w:hAnsiTheme="majorHAnsi" w:cs="Arial"/>
-        </w:rPr>
-        <w:t>Write reusable code and libraries</w:t>
-      </w:r>
+          <w:b/>
+        </w:rPr>
+      </w:pPr>
     </w:p>
     <w:p>
       <w:pPr>
-        <w:numPr>
-          <w:ilvl w:val="0"/>
-          <w:numId w:val="17"/>
-        </w:numPr>
         <w:tabs>
           <w:tab w:val="left" w:pos="5940"/>
         </w:tabs>
         <w:spacing w:after="0"/>
         <w:rPr>
           <w:rFonts w:asciiTheme="majorHAnsi" w:hAnsiTheme="majorHAnsi" w:cs="Arial"/>
-        </w:rPr>
-      </w:pPr>
-      <w:r>
-        <w:rPr>
-          <w:rFonts w:asciiTheme="majorHAnsi" w:hAnsiTheme="majorHAnsi" w:cs="Arial"/>
-        </w:rPr>
-        <w:t>Enhance application for maximum speed and scalability</w:t>
-      </w:r>
+          <w:b/>
+        </w:rPr>
+      </w:pPr>
     </w:p>
     <w:p>
       <w:pPr>
@@ -1950,6 +2074,22 @@
           <w:b/>
         </w:rPr>
       </w:pPr>
+      <w:proofErr w:type="spellStart"/>
+      <w:r>
+        <w:rPr>
+          <w:rFonts w:asciiTheme="majorHAnsi" w:hAnsiTheme="majorHAnsi" w:cs="Arial"/>
+          <w:b/>
+        </w:rPr>
+        <w:t>iContribute</w:t>
+      </w:r>
+      <w:proofErr w:type="spellEnd"/>
+      <w:r>
+        <w:rPr>
+          <w:rFonts w:asciiTheme="majorHAnsi" w:hAnsiTheme="majorHAnsi" w:cs="Arial"/>
+          <w:b/>
+        </w:rPr>
+        <w:t xml:space="preserve"> – Ottawa, ON</w:t>
+      </w:r>
     </w:p>
     <w:p>
       <w:pPr>
@@ -1967,7 +2107,50 @@
           <w:rFonts w:asciiTheme="majorHAnsi" w:hAnsiTheme="majorHAnsi" w:cs="Arial"/>
           <w:b/>
         </w:rPr>
-        <w:t>SK Immigration &amp; Law – Calgary, AB</w:t>
+        <w:t>Front-end Developer -Intern</w:t>
+      </w:r>
+      <w:r>
+        <w:rPr>
+          <w:rFonts w:asciiTheme="majorHAnsi" w:hAnsiTheme="majorHAnsi" w:cs="Arial"/>
+          <w:b/>
+        </w:rPr>
+        <w:tab/>
+      </w:r>
+      <w:r>
+        <w:rPr>
+          <w:rFonts w:asciiTheme="majorHAnsi" w:hAnsiTheme="majorHAnsi" w:cs="Arial"/>
+          <w:b/>
+        </w:rPr>
+        <w:tab/>
+      </w:r>
+      <w:r>
+        <w:rPr>
+          <w:rFonts w:asciiTheme="majorHAnsi" w:hAnsiTheme="majorHAnsi" w:cs="Arial"/>
+          <w:b/>
+        </w:rPr>
+        <w:tab/>
+        <w:t xml:space="preserve">JUL 2021 </w:t>
+      </w:r>
+      <w:r>
+        <w:rPr>
+          <w:rFonts w:asciiTheme="majorHAnsi" w:hAnsiTheme="majorHAnsi" w:cs="Arial"/>
+          <w:b/>
+        </w:rPr>
+        <w:t>–</w:t>
+      </w:r>
+      <w:r>
+        <w:rPr>
+          <w:rFonts w:asciiTheme="majorHAnsi" w:hAnsiTheme="majorHAnsi" w:cs="Arial"/>
+          <w:b/>
+        </w:rPr>
+        <w:t xml:space="preserve"> </w:t>
+      </w:r>
+      <w:r>
+        <w:rPr>
+          <w:rFonts w:asciiTheme="majorHAnsi" w:hAnsiTheme="majorHAnsi" w:cs="Arial"/>
+          <w:b/>
+        </w:rPr>
+        <w:t>JAN 2022</w:t>
       </w:r>
     </w:p>
     <w:p>
@@ -1986,7 +2169,7 @@
           <w:rFonts w:asciiTheme="majorHAnsi" w:hAnsiTheme="majorHAnsi" w:cs="Arial"/>
           <w:b/>
         </w:rPr>
-        <w:t>Office Manager, Associate Manager</w:t>
+        <w:tab/>
       </w:r>
       <w:r>
         <w:rPr>
@@ -2001,48 +2184,7 @@
           <w:b/>
         </w:rPr>
         <w:tab/>
-      </w:r>
-      <w:r>
-        <w:rPr>
-          <w:rFonts w:asciiTheme="majorHAnsi" w:hAnsiTheme="majorHAnsi" w:cs="Arial"/>
-          <w:b/>
-        </w:rPr>
-        <w:tab/>
-        <w:t>DEC 2013 – FEB 2015,</w:t>
-      </w:r>
-    </w:p>
-    <w:p>
-      <w:pPr>
-        <w:tabs>
-          <w:tab w:val="left" w:pos="5940"/>
-        </w:tabs>
-        <w:spacing w:after="0"/>
-        <w:rPr>
-          <w:rFonts w:asciiTheme="majorHAnsi" w:hAnsiTheme="majorHAnsi" w:cs="Arial"/>
-          <w:b/>
-        </w:rPr>
-      </w:pPr>
-      <w:r>
-        <w:rPr>
-          <w:rFonts w:asciiTheme="majorHAnsi" w:hAnsiTheme="majorHAnsi" w:cs="Arial"/>
-          <w:b/>
-        </w:rPr>
-        <w:tab/>
-      </w:r>
-      <w:r>
-        <w:rPr>
-          <w:rFonts w:asciiTheme="majorHAnsi" w:hAnsiTheme="majorHAnsi" w:cs="Arial"/>
-          <w:b/>
-        </w:rPr>
-        <w:tab/>
-      </w:r>
-      <w:r>
-        <w:rPr>
-          <w:rFonts w:asciiTheme="majorHAnsi" w:hAnsiTheme="majorHAnsi" w:cs="Arial"/>
-          <w:b/>
-        </w:rPr>
-        <w:tab/>
-        <w:t xml:space="preserve">  APR 2017 – SEP 2019 </w:t>
+        <w:t xml:space="preserve">  </w:t>
       </w:r>
     </w:p>
     <w:p>
@@ -2061,6 +2203,7 @@
           <w:i/>
         </w:rPr>
       </w:pPr>
+      <w:proofErr w:type="spellStart"/>
       <w:r>
         <w:rPr>
           <w:rFonts w:asciiTheme="majorHAnsi" w:hAnsiTheme="majorHAnsi" w:cs="Arial"/>
@@ -2068,8 +2211,9 @@
           <w:sz w:val="20"/>
           <w:szCs w:val="20"/>
         </w:rPr>
-        <w:t>SK Immigration &amp; Law</w:t>
-      </w:r>
+        <w:t>iContribute</w:t>
+      </w:r>
+      <w:proofErr w:type="spellEnd"/>
       <w:r>
         <w:rPr>
           <w:rFonts w:asciiTheme="majorHAnsi" w:hAnsiTheme="majorHAnsi" w:cs="Arial"/>
@@ -2077,7 +2221,7 @@
           <w:sz w:val="20"/>
           <w:szCs w:val="20"/>
         </w:rPr>
-        <w:t xml:space="preserve"> is an international Notary Public &amp; Immigration consulting firm dedicated to immigration, recruiting and notary public services. </w:t>
+        <w:t xml:space="preserve"> is a non-profit Organization</w:t>
       </w:r>
       <w:r>
         <w:rPr>
@@ -2086,7 +2230,7 @@
           <w:sz w:val="20"/>
           <w:szCs w:val="20"/>
         </w:rPr>
-        <w:t>SK Immigration &amp; Law</w:t>
+        <w:t xml:space="preserve"> </w:t>
       </w:r>
       <w:r>
         <w:rPr>
@@ -2095,8 +2239,9 @@
           <w:sz w:val="20"/>
           <w:szCs w:val="20"/>
         </w:rPr>
-        <w:t xml:space="preserve"> serve</w:t>
-      </w:r>
+        <w:t xml:space="preserve">to connect students to local volunteer opportunities and facilitate community involvement amongst the youth. </w:t>
+      </w:r>
+      <w:proofErr w:type="spellStart"/>
       <w:r>
         <w:rPr>
           <w:rFonts w:asciiTheme="majorHAnsi" w:hAnsiTheme="majorHAnsi" w:cs="Arial"/>
@@ -2104,8 +2249,9 @@
           <w:sz w:val="20"/>
           <w:szCs w:val="20"/>
         </w:rPr>
-        <w:t>s</w:t>
-      </w:r>
+        <w:t>iContribute</w:t>
+      </w:r>
+      <w:proofErr w:type="spellEnd"/>
       <w:r>
         <w:rPr>
           <w:rFonts w:asciiTheme="majorHAnsi" w:hAnsiTheme="majorHAnsi" w:cs="Arial"/>
@@ -2113,7 +2259,7 @@
           <w:sz w:val="20"/>
           <w:szCs w:val="20"/>
         </w:rPr>
-        <w:t xml:space="preserve"> international corporate clients to private individuals who seek access to Canada. </w:t>
+        <w:t xml:space="preserve"> offers a centralized volunteer platform for students. </w:t>
       </w:r>
     </w:p>
     <w:p>
@@ -2129,6 +2275,272 @@
           <w:i/>
         </w:rPr>
       </w:pPr>
+    </w:p>
+    <w:p>
+      <w:pPr>
+        <w:numPr>
+          <w:ilvl w:val="0"/>
+          <w:numId w:val="17"/>
+        </w:numPr>
+        <w:tabs>
+          <w:tab w:val="left" w:pos="5940"/>
+        </w:tabs>
+        <w:spacing w:after="0"/>
+        <w:rPr>
+          <w:rFonts w:asciiTheme="majorHAnsi" w:hAnsiTheme="majorHAnsi" w:cs="Arial"/>
+        </w:rPr>
+      </w:pPr>
+      <w:r>
+        <w:rPr>
+          <w:rFonts w:asciiTheme="majorHAnsi" w:hAnsiTheme="majorHAnsi" w:cs="Arial"/>
+        </w:rPr>
+        <w:t>Develop new user facing features</w:t>
+      </w:r>
+    </w:p>
+    <w:p>
+      <w:pPr>
+        <w:numPr>
+          <w:ilvl w:val="0"/>
+          <w:numId w:val="17"/>
+        </w:numPr>
+        <w:tabs>
+          <w:tab w:val="left" w:pos="5940"/>
+        </w:tabs>
+        <w:spacing w:after="0"/>
+        <w:rPr>
+          <w:rFonts w:asciiTheme="majorHAnsi" w:hAnsiTheme="majorHAnsi" w:cs="Arial"/>
+        </w:rPr>
+      </w:pPr>
+      <w:r>
+        <w:rPr>
+          <w:rFonts w:asciiTheme="majorHAnsi" w:hAnsiTheme="majorHAnsi" w:cs="Arial"/>
+        </w:rPr>
+        <w:t xml:space="preserve">Create a front-end part of the mobile application of </w:t>
+      </w:r>
+      <w:proofErr w:type="spellStart"/>
+      <w:r>
+        <w:rPr>
+          <w:rFonts w:asciiTheme="majorHAnsi" w:hAnsiTheme="majorHAnsi" w:cs="Arial"/>
+        </w:rPr>
+        <w:t>iContribute</w:t>
+      </w:r>
+      <w:proofErr w:type="spellEnd"/>
+      <w:r>
+        <w:rPr>
+          <w:rFonts w:asciiTheme="majorHAnsi" w:hAnsiTheme="majorHAnsi" w:cs="Arial"/>
+        </w:rPr>
+        <w:t xml:space="preserve"> by using React Native</w:t>
+      </w:r>
+    </w:p>
+    <w:p>
+      <w:pPr>
+        <w:numPr>
+          <w:ilvl w:val="0"/>
+          <w:numId w:val="17"/>
+        </w:numPr>
+        <w:tabs>
+          <w:tab w:val="left" w:pos="5940"/>
+        </w:tabs>
+        <w:spacing w:after="0"/>
+        <w:rPr>
+          <w:rFonts w:asciiTheme="majorHAnsi" w:hAnsiTheme="majorHAnsi" w:cs="Arial"/>
+        </w:rPr>
+      </w:pPr>
+      <w:r>
+        <w:rPr>
+          <w:rFonts w:asciiTheme="majorHAnsi" w:hAnsiTheme="majorHAnsi" w:cs="Arial"/>
+        </w:rPr>
+        <w:t xml:space="preserve">Collaborate with </w:t>
+      </w:r>
+      <w:r>
+        <w:rPr>
+          <w:rFonts w:asciiTheme="majorHAnsi" w:hAnsiTheme="majorHAnsi" w:cs="Arial"/>
+        </w:rPr>
+        <w:t>other developer teams and designers to improve usability</w:t>
+      </w:r>
+    </w:p>
+    <w:p>
+      <w:pPr>
+        <w:numPr>
+          <w:ilvl w:val="0"/>
+          <w:numId w:val="17"/>
+        </w:numPr>
+        <w:tabs>
+          <w:tab w:val="left" w:pos="5940"/>
+        </w:tabs>
+        <w:spacing w:after="0"/>
+        <w:rPr>
+          <w:rFonts w:asciiTheme="majorHAnsi" w:hAnsiTheme="majorHAnsi" w:cs="Arial"/>
+        </w:rPr>
+      </w:pPr>
+      <w:r>
+        <w:rPr>
+          <w:rFonts w:asciiTheme="majorHAnsi" w:hAnsiTheme="majorHAnsi" w:cs="Arial"/>
+        </w:rPr>
+        <w:t>Translate UI/UX design wireframes to actual code</w:t>
+      </w:r>
+    </w:p>
+    <w:p>
+      <w:pPr>
+        <w:numPr>
+          <w:ilvl w:val="0"/>
+          <w:numId w:val="17"/>
+        </w:numPr>
+        <w:tabs>
+          <w:tab w:val="left" w:pos="5940"/>
+        </w:tabs>
+        <w:spacing w:after="0"/>
+        <w:rPr>
+          <w:rFonts w:asciiTheme="majorHAnsi" w:hAnsiTheme="majorHAnsi" w:cs="Arial"/>
+        </w:rPr>
+      </w:pPr>
+      <w:r>
+        <w:rPr>
+          <w:rFonts w:asciiTheme="majorHAnsi" w:hAnsiTheme="majorHAnsi" w:cs="Arial"/>
+        </w:rPr>
+        <w:t>Bridge the gap between graphic design and technical implementation</w:t>
+      </w:r>
+    </w:p>
+    <w:p>
+      <w:pPr>
+        <w:numPr>
+          <w:ilvl w:val="0"/>
+          <w:numId w:val="17"/>
+        </w:numPr>
+        <w:tabs>
+          <w:tab w:val="left" w:pos="5940"/>
+        </w:tabs>
+        <w:spacing w:after="0"/>
+        <w:rPr>
+          <w:rFonts w:asciiTheme="majorHAnsi" w:hAnsiTheme="majorHAnsi" w:cs="Arial"/>
+        </w:rPr>
+      </w:pPr>
+      <w:r>
+        <w:rPr>
+          <w:rFonts w:asciiTheme="majorHAnsi" w:hAnsiTheme="majorHAnsi" w:cs="Arial"/>
+        </w:rPr>
+        <w:t xml:space="preserve">Create quality </w:t>
+      </w:r>
+      <w:proofErr w:type="spellStart"/>
+      <w:r>
+        <w:rPr>
+          <w:rFonts w:asciiTheme="majorHAnsi" w:hAnsiTheme="majorHAnsi" w:cs="Arial"/>
+        </w:rPr>
+        <w:t>mockups</w:t>
+      </w:r>
+      <w:proofErr w:type="spellEnd"/>
+      <w:r>
+        <w:rPr>
+          <w:rFonts w:asciiTheme="majorHAnsi" w:hAnsiTheme="majorHAnsi" w:cs="Arial"/>
+        </w:rPr>
+        <w:t xml:space="preserve"> and prototypes</w:t>
+      </w:r>
+    </w:p>
+    <w:p>
+      <w:pPr>
+        <w:tabs>
+          <w:tab w:val="left" w:pos="5940"/>
+        </w:tabs>
+        <w:spacing w:after="0"/>
+        <w:rPr>
+          <w:rFonts w:asciiTheme="majorHAnsi" w:hAnsiTheme="majorHAnsi" w:cs="Arial"/>
+          <w:b/>
+        </w:rPr>
+      </w:pPr>
+    </w:p>
+    <w:p>
+      <w:pPr>
+        <w:tabs>
+          <w:tab w:val="left" w:pos="5940"/>
+        </w:tabs>
+        <w:spacing w:after="0"/>
+        <w:rPr>
+          <w:rFonts w:asciiTheme="majorHAnsi" w:hAnsiTheme="majorHAnsi" w:cs="Arial"/>
+          <w:b/>
+        </w:rPr>
+      </w:pPr>
+      <w:r>
+        <w:rPr>
+          <w:rFonts w:asciiTheme="majorHAnsi" w:hAnsiTheme="majorHAnsi" w:cs="Arial"/>
+          <w:b/>
+        </w:rPr>
+        <w:t>SK Immigration &amp; Law – Calgary, AB</w:t>
+      </w:r>
+    </w:p>
+    <w:p>
+      <w:pPr>
+        <w:tabs>
+          <w:tab w:val="left" w:pos="5940"/>
+        </w:tabs>
+        <w:spacing w:after="0"/>
+        <w:rPr>
+          <w:rFonts w:asciiTheme="majorHAnsi" w:hAnsiTheme="majorHAnsi" w:cs="Arial"/>
+          <w:b/>
+        </w:rPr>
+      </w:pPr>
+      <w:r>
+        <w:rPr>
+          <w:rFonts w:asciiTheme="majorHAnsi" w:hAnsiTheme="majorHAnsi" w:cs="Arial"/>
+          <w:b/>
+        </w:rPr>
+        <w:t>Office Manager, Associate Manager</w:t>
+      </w:r>
+      <w:r>
+        <w:rPr>
+          <w:rFonts w:asciiTheme="majorHAnsi" w:hAnsiTheme="majorHAnsi" w:cs="Arial"/>
+          <w:b/>
+        </w:rPr>
+        <w:tab/>
+      </w:r>
+      <w:r>
+        <w:rPr>
+          <w:rFonts w:asciiTheme="majorHAnsi" w:hAnsiTheme="majorHAnsi" w:cs="Arial"/>
+          <w:b/>
+        </w:rPr>
+        <w:tab/>
+      </w:r>
+      <w:r>
+        <w:rPr>
+          <w:rFonts w:asciiTheme="majorHAnsi" w:hAnsiTheme="majorHAnsi" w:cs="Arial"/>
+          <w:b/>
+        </w:rPr>
+        <w:tab/>
+        <w:t>DEC 2013 – FEB 2015,</w:t>
+      </w:r>
+    </w:p>
+    <w:p>
+      <w:pPr>
+        <w:tabs>
+          <w:tab w:val="left" w:pos="5940"/>
+        </w:tabs>
+        <w:spacing w:after="0"/>
+        <w:rPr>
+          <w:rFonts w:asciiTheme="majorHAnsi" w:hAnsiTheme="majorHAnsi" w:cs="Arial"/>
+          <w:b/>
+        </w:rPr>
+      </w:pPr>
+      <w:r>
+        <w:rPr>
+          <w:rFonts w:asciiTheme="majorHAnsi" w:hAnsiTheme="majorHAnsi" w:cs="Arial"/>
+          <w:b/>
+        </w:rPr>
+        <w:tab/>
+      </w:r>
+      <w:r>
+        <w:rPr>
+          <w:rFonts w:asciiTheme="majorHAnsi" w:hAnsiTheme="majorHAnsi" w:cs="Arial"/>
+          <w:b/>
+        </w:rPr>
+        <w:tab/>
+      </w:r>
+      <w:r>
+        <w:rPr>
+          <w:rFonts w:asciiTheme="majorHAnsi" w:hAnsiTheme="majorHAnsi" w:cs="Arial"/>
+          <w:b/>
+        </w:rPr>
+        <w:tab/>
+        <w:t xml:space="preserve">  APR 2017 – SEP 2019 </w:t>
+      </w:r>
     </w:p>
     <w:p>
       <w:pPr>
@@ -2149,9 +2561,71 @@
       <w:r>
         <w:rPr>
           <w:rFonts w:asciiTheme="majorHAnsi" w:hAnsiTheme="majorHAnsi" w:cs="Arial"/>
-        </w:rPr>
-        <w:t xml:space="preserve">Managed Edmonton branch office for 9 months and moved to Calgary to manage LMIA and WP department. </w:t>
-      </w:r>
+          <w:i/>
+          <w:sz w:val="20"/>
+          <w:szCs w:val="20"/>
+        </w:rPr>
+        <w:t>SK Immigration &amp; Law</w:t>
+      </w:r>
+      <w:r>
+        <w:rPr>
+          <w:rFonts w:asciiTheme="majorHAnsi" w:hAnsiTheme="majorHAnsi" w:cs="Arial"/>
+          <w:i/>
+          <w:sz w:val="20"/>
+          <w:szCs w:val="20"/>
+        </w:rPr>
+        <w:t xml:space="preserve"> is an international Notary Public &amp; Immigration consulting firm dedicated to immigration, recruiting and notary public services. </w:t>
+      </w:r>
+      <w:r>
+        <w:rPr>
+          <w:rFonts w:asciiTheme="majorHAnsi" w:hAnsiTheme="majorHAnsi" w:cs="Arial"/>
+          <w:i/>
+          <w:sz w:val="20"/>
+          <w:szCs w:val="20"/>
+        </w:rPr>
+        <w:t>SK Immigration &amp; Law</w:t>
+      </w:r>
+      <w:r>
+        <w:rPr>
+          <w:rFonts w:asciiTheme="majorHAnsi" w:hAnsiTheme="majorHAnsi" w:cs="Arial"/>
+          <w:i/>
+          <w:sz w:val="20"/>
+          <w:szCs w:val="20"/>
+        </w:rPr>
+        <w:t xml:space="preserve"> serve</w:t>
+      </w:r>
+      <w:r>
+        <w:rPr>
+          <w:rFonts w:asciiTheme="majorHAnsi" w:hAnsiTheme="majorHAnsi" w:cs="Arial"/>
+          <w:i/>
+          <w:sz w:val="20"/>
+          <w:szCs w:val="20"/>
+        </w:rPr>
+        <w:t>s</w:t>
+      </w:r>
+      <w:r>
+        <w:rPr>
+          <w:rFonts w:asciiTheme="majorHAnsi" w:hAnsiTheme="majorHAnsi" w:cs="Arial"/>
+          <w:i/>
+          <w:sz w:val="20"/>
+          <w:szCs w:val="20"/>
+        </w:rPr>
+        <w:t xml:space="preserve"> international corporate clients to private individuals who seek access to Canada. </w:t>
+      </w:r>
+    </w:p>
+    <w:p>
+      <w:pPr>
+        <w:pStyle w:val="ListParagraph"/>
+        <w:tabs>
+          <w:tab w:val="left" w:pos="5940"/>
+        </w:tabs>
+        <w:spacing w:after="0"/>
+        <w:ind w:left="360"/>
+        <w:rPr>
+          <w:rFonts w:asciiTheme="majorHAnsi" w:hAnsiTheme="majorHAnsi" w:cs="Arial"/>
+          <w:i/>
+        </w:rPr>
+      </w:pPr>
     </w:p>
     <w:p>
       <w:pPr>
@@ -2173,6 +2647,30 @@
         <w:rPr>
           <w:rFonts w:asciiTheme="majorHAnsi" w:hAnsiTheme="majorHAnsi" w:cs="Arial"/>
         </w:rPr>
+        <w:t xml:space="preserve">Managed Edmonton branch office for 9 months and moved to Calgary to manage LMIA and WP department. </w:t>
+      </w:r>
+    </w:p>
+    <w:p>
+      <w:pPr>
+        <w:pStyle w:val="ListParagraph"/>
+        <w:numPr>
+          <w:ilvl w:val="0"/>
+          <w:numId w:val="7"/>
+        </w:numPr>
+        <w:tabs>
+          <w:tab w:val="left" w:pos="5940"/>
+        </w:tabs>
+        <w:spacing w:after="0"/>
+        <w:rPr>
+          <w:rFonts w:asciiTheme="majorHAnsi" w:hAnsiTheme="majorHAnsi" w:cs="Arial"/>
+          <w:i/>
+        </w:rPr>
+      </w:pPr>
+      <w:r>
+        <w:rPr>
+          <w:rFonts w:asciiTheme="majorHAnsi" w:hAnsiTheme="majorHAnsi" w:cs="Arial"/>
+        </w:rPr>
+        <w:lastRenderedPageBreak/>
         <w:t>Handled immigration services such as LMIA, WP, PR, Citizenship and Sponsorships for customers around Edmonton area.</w:t>
       </w:r>
     </w:p>
@@ -2348,7 +2846,7 @@
 </file>
 
 <file path=word/endnotes.xml><?xml version="1.0" encoding="utf-8"?>
-<w:endnotes xmlns:wpc="http://schemas.microsoft.com/office/word/2010/wordprocessingCanvas" xmlns:cx="http://schemas.microsoft.com/office/drawing/2014/chartex" xmlns:cx1="http://schemas.microsoft.com/office/drawing/2015/9/8/chartex" xmlns:cx2="http://schemas.microsoft.com/office/drawing/2015/10/21/chartex" xmlns:cx3="http://schemas.microsoft.com/office/drawing/2016/5/9/chartex" xmlns:cx4="http://schemas.microsoft.com/office/drawing/2016/5/10/chartex" xmlns:cx5="http://schemas.microsoft.com/office/drawing/2016/5/11/chartex" xmlns:cx6="http://schemas.microsoft.com/office/drawing/2016/5/12/chartex" xmlns:cx7="http://schemas.microsoft.com/office/drawing/2016/5/13/chartex" xmlns:cx8="http://schemas.microsoft.com/office/drawing/2016/5/14/chartex" xmlns:mc="http://schemas.openxmlformats.org/markup-compatibility/2006" xmlns:aink="http://schemas.microsoft.com/office/drawing/2016/ink" xmlns:am3d="http://schemas.microsoft.com/office/drawing/2017/model3d" xmlns:o="urn:schemas-microsoft-com:office:office" xmlns:r="http://schemas.openxmlformats.org/officeDocument/2006/relationships" xmlns:m="http://schemas.openxmlformats.org/officeDocument/2006/math" xmlns:v="urn:schemas-microsoft-com:vml" xmlns:wp14="http://schemas.microsoft.com/office/word/2010/wordprocessingDrawing" xmlns:wp="http://schemas.openxmlformats.org/drawingml/2006/wordprocessingDrawing" xmlns:w10="urn:schemas-microsoft-com:office:word" xmlns:w="http://schemas.openxmlformats.org/wordprocessingml/2006/main" xmlns:w14="http://schemas.microsoft.com/office/word/2010/wordml" xmlns:w15="http://schemas.microsoft.com/office/word/2012/wordml" xmlns:w16cid="http://schemas.microsoft.com/office/word/2016/wordml/cid" xmlns:w16se="http://schemas.microsoft.com/office/word/2015/wordml/symex" xmlns:wpg="http://schemas.microsoft.com/office/word/2010/wordprocessingGroup" xmlns:wpi="http://schemas.microsoft.com/office/word/2010/wordprocessingInk" xmlns:wne="http://schemas.microsoft.com/office/word/2006/wordml" xmlns:wps="http://schemas.microsoft.com/office/word/2010/wordprocessingShape" mc:Ignorable="w14 w15 w16se w16cid wp14">
+<w:endnotes xmlns:wpc="http://schemas.microsoft.com/office/word/2010/wordprocessingCanvas" xmlns:cx="http://schemas.microsoft.com/office/drawing/2014/chartex" xmlns:cx1="http://schemas.microsoft.com/office/drawing/2015/9/8/chartex" xmlns:cx2="http://schemas.microsoft.com/office/drawing/2015/10/21/chartex" xmlns:cx3="http://schemas.microsoft.com/office/drawing/2016/5/9/chartex" xmlns:cx4="http://schemas.microsoft.com/office/drawing/2016/5/10/chartex" xmlns:cx5="http://schemas.microsoft.com/office/drawing/2016/5/11/chartex" xmlns:cx6="http://schemas.microsoft.com/office/drawing/2016/5/12/chartex" xmlns:cx7="http://schemas.microsoft.com/office/drawing/2016/5/13/chartex" xmlns:cx8="http://schemas.microsoft.com/office/drawing/2016/5/14/chartex" xmlns:mc="http://schemas.openxmlformats.org/markup-compatibility/2006" xmlns:aink="http://schemas.microsoft.com/office/drawing/2016/ink" xmlns:am3d="http://schemas.microsoft.com/office/drawing/2017/model3d" xmlns:o="urn:schemas-microsoft-com:office:office" xmlns:oel="http://schemas.microsoft.com/office/2019/extlst" xmlns:r="http://schemas.openxmlformats.org/officeDocument/2006/relationships" xmlns:m="http://schemas.openxmlformats.org/officeDocument/2006/math" xmlns:v="urn:schemas-microsoft-com:vml" xmlns:wp14="http://schemas.microsoft.com/office/word/2010/wordprocessingDrawing" xmlns:wp="http://schemas.openxmlformats.org/drawingml/2006/wordprocessingDrawing" xmlns:w10="urn:schemas-microsoft-com:office:word" xmlns:w="http://schemas.openxmlformats.org/wordprocessingml/2006/main" xmlns:w14="http://schemas.microsoft.com/office/word/2010/wordml" xmlns:w15="http://schemas.microsoft.com/office/word/2012/wordml" xmlns:w16cex="http://schemas.microsoft.com/office/word/2018/wordml/cex" xmlns:w16cid="http://schemas.microsoft.com/office/word/2016/wordml/cid" xmlns:w16="http://schemas.microsoft.com/office/word/2018/wordml" xmlns:w16sdtdh="http://schemas.microsoft.com/office/word/2020/wordml/sdtdatahash" xmlns:w16se="http://schemas.microsoft.com/office/word/2015/wordml/symex" xmlns:wpg="http://schemas.microsoft.com/office/word/2010/wordprocessingGroup" xmlns:wpi="http://schemas.microsoft.com/office/word/2010/wordprocessingInk" xmlns:wne="http://schemas.microsoft.com/office/word/2006/wordml" xmlns:wps="http://schemas.microsoft.com/office/word/2010/wordprocessingShape" mc:Ignorable="w14 w15 w16se w16cid w16 w16cex w16sdtdh wp14">
   <w:endnote w:type="separator" w:id="-1">
     <w:p>
       <w:pPr>
@@ -2373,7 +2871,7 @@
 </file>
 
 <file path=word/footer1.xml><?xml version="1.0" encoding="utf-8"?>
-<w:ftr xmlns:wpc="http://schemas.microsoft.com/office/word/2010/wordprocessingCanvas" xmlns:cx="http://schemas.microsoft.com/office/drawing/2014/chartex" xmlns:cx1="http://schemas.microsoft.com/office/drawing/2015/9/8/chartex" xmlns:cx2="http://schemas.microsoft.com/office/drawing/2015/10/21/chartex" xmlns:cx3="http://schemas.microsoft.com/office/drawing/2016/5/9/chartex" xmlns:cx4="http://schemas.microsoft.com/office/drawing/2016/5/10/chartex" xmlns:cx5="http://schemas.microsoft.com/office/drawing/2016/5/11/chartex" xmlns:cx6="http://schemas.microsoft.com/office/drawing/2016/5/12/chartex" xmlns:cx7="http://schemas.microsoft.com/office/drawing/2016/5/13/chartex" xmlns:cx8="http://schemas.microsoft.com/office/drawing/2016/5/14/chartex" xmlns:mc="http://schemas.openxmlformats.org/markup-compatibility/2006" xmlns:aink="http://schemas.microsoft.com/office/drawing/2016/ink" xmlns:am3d="http://schemas.microsoft.com/office/drawing/2017/model3d" xmlns:o="urn:schemas-microsoft-com:office:office" xmlns:r="http://schemas.openxmlformats.org/officeDocument/2006/relationships" xmlns:m="http://schemas.openxmlformats.org/officeDocument/2006/math" xmlns:v="urn:schemas-microsoft-com:vml" xmlns:wp14="http://schemas.microsoft.com/office/word/2010/wordprocessingDrawing" xmlns:wp="http://schemas.openxmlformats.org/drawingml/2006/wordprocessingDrawing" xmlns:w10="urn:schemas-microsoft-com:office:word" xmlns:w="http://schemas.openxmlformats.org/wordprocessingml/2006/main" xmlns:w14="http://schemas.microsoft.com/office/word/2010/wordml" xmlns:w15="http://schemas.microsoft.com/office/word/2012/wordml" xmlns:w16cid="http://schemas.microsoft.com/office/word/2016/wordml/cid" xmlns:w16se="http://schemas.microsoft.com/office/word/2015/wordml/symex" xmlns:wpg="http://schemas.microsoft.com/office/word/2010/wordprocessingGroup" xmlns:wpi="http://schemas.microsoft.com/office/word/2010/wordprocessingInk" xmlns:wne="http://schemas.microsoft.com/office/word/2006/wordml" xmlns:wps="http://schemas.microsoft.com/office/word/2010/wordprocessingShape" mc:Ignorable="w14 w15 w16se w16cid wp14">
+<w:ftr xmlns:wpc="http://schemas.microsoft.com/office/word/2010/wordprocessingCanvas" xmlns:cx="http://schemas.microsoft.com/office/drawing/2014/chartex" xmlns:cx1="http://schemas.microsoft.com/office/drawing/2015/9/8/chartex" xmlns:cx2="http://schemas.microsoft.com/office/drawing/2015/10/21/chartex" xmlns:cx3="http://schemas.microsoft.com/office/drawing/2016/5/9/chartex" xmlns:cx4="http://schemas.microsoft.com/office/drawing/2016/5/10/chartex" xmlns:cx5="http://schemas.microsoft.com/office/drawing/2016/5/11/chartex" xmlns:cx6="http://schemas.microsoft.com/office/drawing/2016/5/12/chartex" xmlns:cx7="http://schemas.microsoft.com/office/drawing/2016/5/13/chartex" xmlns:cx8="http://schemas.microsoft.com/office/drawing/2016/5/14/chartex" xmlns:mc="http://schemas.openxmlformats.org/markup-compatibility/2006" xmlns:aink="http://schemas.microsoft.com/office/drawing/2016/ink" xmlns:am3d="http://schemas.microsoft.com/office/drawing/2017/model3d" xmlns:o="urn:schemas-microsoft-com:office:office" xmlns:oel="http://schemas.microsoft.com/office/2019/extlst" xmlns:r="http://schemas.openxmlformats.org/officeDocument/2006/relationships" xmlns:m="http://schemas.openxmlformats.org/officeDocument/2006/math" xmlns:v="urn:schemas-microsoft-com:vml" xmlns:wp14="http://schemas.microsoft.com/office/word/2010/wordprocessingDrawing" xmlns:wp="http://schemas.openxmlformats.org/drawingml/2006/wordprocessingDrawing" xmlns:w10="urn:schemas-microsoft-com:office:word" xmlns:w="http://schemas.openxmlformats.org/wordprocessingml/2006/main" xmlns:w14="http://schemas.microsoft.com/office/word/2010/wordml" xmlns:w15="http://schemas.microsoft.com/office/word/2012/wordml" xmlns:w16cex="http://schemas.microsoft.com/office/word/2018/wordml/cex" xmlns:w16cid="http://schemas.microsoft.com/office/word/2016/wordml/cid" xmlns:w16="http://schemas.microsoft.com/office/word/2018/wordml" xmlns:w16sdtdh="http://schemas.microsoft.com/office/word/2020/wordml/sdtdatahash" xmlns:w16se="http://schemas.microsoft.com/office/word/2015/wordml/symex" xmlns:wpg="http://schemas.microsoft.com/office/word/2010/wordprocessingGroup" xmlns:wpi="http://schemas.microsoft.com/office/word/2010/wordprocessingInk" xmlns:wne="http://schemas.microsoft.com/office/word/2006/wordml" xmlns:wps="http://schemas.microsoft.com/office/word/2010/wordprocessingShape" mc:Ignorable="w14 w15 w16se w16cid w16 w16cex w16sdtdh wp14">
   <w:sdt>
     <w:sdtPr>
       <w:id w:val="785155632"/>
@@ -2440,7 +2938,7 @@
 </file>
 
 <file path=word/footnotes.xml><?xml version="1.0" encoding="utf-8"?>
-<w:footnotes xmlns:wpc="http://schemas.microsoft.com/office/word/2010/wordprocessingCanvas" xmlns:cx="http://schemas.microsoft.com/office/drawing/2014/chartex" xmlns:cx1="http://schemas.microsoft.com/office/drawing/2015/9/8/chartex" xmlns:cx2="http://schemas.microsoft.com/office/drawing/2015/10/21/chartex" xmlns:cx3="http://schemas.microsoft.com/office/drawing/2016/5/9/chartex" xmlns:cx4="http://schemas.microsoft.com/office/drawing/2016/5/10/chartex" xmlns:cx5="http://schemas.microsoft.com/office/drawing/2016/5/11/chartex" xmlns:cx6="http://schemas.microsoft.com/office/drawing/2016/5/12/chartex" xmlns:cx7="http://schemas.microsoft.com/office/drawing/2016/5/13/chartex" xmlns:cx8="http://schemas.microsoft.com/office/drawing/2016/5/14/chartex" xmlns:mc="http://schemas.openxmlformats.org/markup-compatibility/2006" xmlns:aink="http://schemas.microsoft.com/office/drawing/2016/ink" xmlns:am3d="http://schemas.microsoft.com/office/drawing/2017/model3d" xmlns:o="urn:schemas-microsoft-com:office:office" xmlns:r="http://schemas.openxmlformats.org/officeDocument/2006/relationships" xmlns:m="http://schemas.openxmlformats.org/officeDocument/2006/math" xmlns:v="urn:schemas-microsoft-com:vml" xmlns:wp14="http://schemas.microsoft.com/office/word/2010/wordprocessingDrawing" xmlns:wp="http://schemas.openxmlformats.org/drawingml/2006/wordprocessingDrawing" xmlns:w10="urn:schemas-microsoft-com:office:word" xmlns:w="http://schemas.openxmlformats.org/wordprocessingml/2006/main" xmlns:w14="http://schemas.microsoft.com/office/word/2010/wordml" xmlns:w15="http://schemas.microsoft.com/office/word/2012/wordml" xmlns:w16cid="http://schemas.microsoft.com/office/word/2016/wordml/cid" xmlns:w16se="http://schemas.microsoft.com/office/word/2015/wordml/symex" xmlns:wpg="http://schemas.microsoft.com/office/word/2010/wordprocessingGroup" xmlns:wpi="http://schemas.microsoft.com/office/word/2010/wordprocessingInk" xmlns:wne="http://schemas.microsoft.com/office/word/2006/wordml" xmlns:wps="http://schemas.microsoft.com/office/word/2010/wordprocessingShape" mc:Ignorable="w14 w15 w16se w16cid wp14">
+<w:footnotes xmlns:wpc="http://schemas.microsoft.com/office/word/2010/wordprocessingCanvas" xmlns:cx="http://schemas.microsoft.com/office/drawing/2014/chartex" xmlns:cx1="http://schemas.microsoft.com/office/drawing/2015/9/8/chartex" xmlns:cx2="http://schemas.microsoft.com/office/drawing/2015/10/21/chartex" xmlns:cx3="http://schemas.microsoft.com/office/drawing/2016/5/9/chartex" xmlns:cx4="http://schemas.microsoft.com/office/drawing/2016/5/10/chartex" xmlns:cx5="http://schemas.microsoft.com/office/drawing/2016/5/11/chartex" xmlns:cx6="http://schemas.microsoft.com/office/drawing/2016/5/12/chartex" xmlns:cx7="http://schemas.microsoft.com/office/drawing/2016/5/13/chartex" xmlns:cx8="http://schemas.microsoft.com/office/drawing/2016/5/14/chartex" xmlns:mc="http://schemas.openxmlformats.org/markup-compatibility/2006" xmlns:aink="http://schemas.microsoft.com/office/drawing/2016/ink" xmlns:am3d="http://schemas.microsoft.com/office/drawing/2017/model3d" xmlns:o="urn:schemas-microsoft-com:office:office" xmlns:oel="http://schemas.microsoft.com/office/2019/extlst" xmlns:r="http://schemas.openxmlformats.org/officeDocument/2006/relationships" xmlns:m="http://schemas.openxmlformats.org/officeDocument/2006/math" xmlns:v="urn:schemas-microsoft-com:vml" xmlns:wp14="http://schemas.microsoft.com/office/word/2010/wordprocessingDrawing" xmlns:wp="http://schemas.openxmlformats.org/drawingml/2006/wordprocessingDrawing" xmlns:w10="urn:schemas-microsoft-com:office:word" xmlns:w="http://schemas.openxmlformats.org/wordprocessingml/2006/main" xmlns:w14="http://schemas.microsoft.com/office/word/2010/wordml" xmlns:w15="http://schemas.microsoft.com/office/word/2012/wordml" xmlns:w16cex="http://schemas.microsoft.com/office/word/2018/wordml/cex" xmlns:w16cid="http://schemas.microsoft.com/office/word/2016/wordml/cid" xmlns:w16="http://schemas.microsoft.com/office/word/2018/wordml" xmlns:w16sdtdh="http://schemas.microsoft.com/office/word/2020/wordml/sdtdatahash" xmlns:w16se="http://schemas.microsoft.com/office/word/2015/wordml/symex" xmlns:wpg="http://schemas.microsoft.com/office/word/2010/wordprocessingGroup" xmlns:wpi="http://schemas.microsoft.com/office/word/2010/wordprocessingInk" xmlns:wne="http://schemas.microsoft.com/office/word/2006/wordml" xmlns:wps="http://schemas.microsoft.com/office/word/2010/wordprocessingShape" mc:Ignorable="w14 w15 w16se w16cid w16 w16cex w16sdtdh wp14">
   <w:footnote w:type="separator" w:id="-1">
     <w:p>
       <w:pPr>
@@ -2465,7 +2963,7 @@
 </file>
 
 <file path=word/numbering.xml><?xml version="1.0" encoding="utf-8"?>
-<w:numbering xmlns:wpc="http://schemas.microsoft.com/office/word/2010/wordprocessingCanvas" xmlns:cx="http://schemas.microsoft.com/office/drawing/2014/chartex" xmlns:cx1="http://schemas.microsoft.com/office/drawing/2015/9/8/chartex" xmlns:cx2="http://schemas.microsoft.com/office/drawing/2015/10/21/chartex" xmlns:cx3="http://schemas.microsoft.com/office/drawing/2016/5/9/chartex" xmlns:cx4="http://schemas.microsoft.com/office/drawing/2016/5/10/chartex" xmlns:cx5="http://schemas.microsoft.com/office/drawing/2016/5/11/chartex" xmlns:cx6="http://schemas.microsoft.com/office/drawing/2016/5/12/chartex" xmlns:cx7="http://schemas.microsoft.com/office/drawing/2016/5/13/chartex" xmlns:cx8="http://schemas.microsoft.com/office/drawing/2016/5/14/chartex" xmlns:mc="http://schemas.openxmlformats.org/markup-compatibility/2006" xmlns:aink="http://schemas.microsoft.com/office/drawing/2016/ink" xmlns:am3d="http://schemas.microsoft.com/office/drawing/2017/model3d" xmlns:o="urn:schemas-microsoft-com:office:office" xmlns:r="http://schemas.openxmlformats.org/officeDocument/2006/relationships" xmlns:m="http://schemas.openxmlformats.org/officeDocument/2006/math" xmlns:v="urn:schemas-microsoft-com:vml" xmlns:wp14="http://schemas.microsoft.com/office/word/2010/wordprocessingDrawing" xmlns:wp="http://schemas.openxmlformats.org/drawingml/2006/wordprocessingDrawing" xmlns:w10="urn:schemas-microsoft-com:office:word" xmlns:w="http://schemas.openxmlformats.org/wordprocessingml/2006/main" xmlns:w14="http://schemas.microsoft.com/office/word/2010/wordml" xmlns:w15="http://schemas.microsoft.com/office/word/2012/wordml" xmlns:w16cid="http://schemas.microsoft.com/office/word/2016/wordml/cid" xmlns:w16se="http://schemas.microsoft.com/office/word/2015/wordml/symex" xmlns:wpg="http://schemas.microsoft.com/office/word/2010/wordprocessingGroup" xmlns:wpi="http://schemas.microsoft.com/office/word/2010/wordprocessingInk" xmlns:wne="http://schemas.microsoft.com/office/word/2006/wordml" xmlns:wps="http://schemas.microsoft.com/office/word/2010/wordprocessingShape" mc:Ignorable="w14 w15 w16se w16cid wp14">
+<w:numbering xmlns:wpc="http://schemas.microsoft.com/office/word/2010/wordprocessingCanvas" xmlns:cx="http://schemas.microsoft.com/office/drawing/2014/chartex" xmlns:cx1="http://schemas.microsoft.com/office/drawing/2015/9/8/chartex" xmlns:cx2="http://schemas.microsoft.com/office/drawing/2015/10/21/chartex" xmlns:cx3="http://schemas.microsoft.com/office/drawing/2016/5/9/chartex" xmlns:cx4="http://schemas.microsoft.com/office/drawing/2016/5/10/chartex" xmlns:cx5="http://schemas.microsoft.com/office/drawing/2016/5/11/chartex" xmlns:cx6="http://schemas.microsoft.com/office/drawing/2016/5/12/chartex" xmlns:cx7="http://schemas.microsoft.com/office/drawing/2016/5/13/chartex" xmlns:cx8="http://schemas.microsoft.com/office/drawing/2016/5/14/chartex" xmlns:mc="http://schemas.openxmlformats.org/markup-compatibility/2006" xmlns:aink="http://schemas.microsoft.com/office/drawing/2016/ink" xmlns:am3d="http://schemas.microsoft.com/office/drawing/2017/model3d" xmlns:o="urn:schemas-microsoft-com:office:office" xmlns:oel="http://schemas.microsoft.com/office/2019/extlst" xmlns:r="http://schemas.openxmlformats.org/officeDocument/2006/relationships" xmlns:m="http://schemas.openxmlformats.org/officeDocument/2006/math" xmlns:v="urn:schemas-microsoft-com:vml" xmlns:wp14="http://schemas.microsoft.com/office/word/2010/wordprocessingDrawing" xmlns:wp="http://schemas.openxmlformats.org/drawingml/2006/wordprocessingDrawing" xmlns:w10="urn:schemas-microsoft-com:office:word" xmlns:w="http://schemas.openxmlformats.org/wordprocessingml/2006/main" xmlns:w14="http://schemas.microsoft.com/office/word/2010/wordml" xmlns:w15="http://schemas.microsoft.com/office/word/2012/wordml" xmlns:w16cex="http://schemas.microsoft.com/office/word/2018/wordml/cex" xmlns:w16cid="http://schemas.microsoft.com/office/word/2016/wordml/cid" xmlns:w16="http://schemas.microsoft.com/office/word/2018/wordml" xmlns:w16sdtdh="http://schemas.microsoft.com/office/word/2020/wordml/sdtdatahash" xmlns:w16se="http://schemas.microsoft.com/office/word/2015/wordml/symex" xmlns:wpg="http://schemas.microsoft.com/office/word/2010/wordprocessingGroup" xmlns:wpi="http://schemas.microsoft.com/office/word/2010/wordprocessingInk" xmlns:wne="http://schemas.microsoft.com/office/word/2006/wordml" xmlns:wps="http://schemas.microsoft.com/office/word/2010/wordprocessingShape" mc:Ignorable="w14 w15 w16se w16cid w16 w16cex w16sdtdh wp14">
   <w:abstractNum w:abstractNumId="0" w15:restartNumberingAfterBreak="0">
     <w:nsid w:val="00BC49AA"/>
     <w:multiLevelType w:val="hybridMultilevel"/>
@@ -4477,62 +4975,62 @@
       </w:rPr>
     </w:lvl>
   </w:abstractNum>
-  <w:num w:numId="1">
+  <w:num w:numId="1" w16cid:durableId="535627904">
     <w:abstractNumId w:val="15"/>
   </w:num>
-  <w:num w:numId="2">
+  <w:num w:numId="2" w16cid:durableId="399013521">
     <w:abstractNumId w:val="9"/>
   </w:num>
-  <w:num w:numId="3">
+  <w:num w:numId="3" w16cid:durableId="2012756981">
     <w:abstractNumId w:val="10"/>
   </w:num>
-  <w:num w:numId="4">
+  <w:num w:numId="4" w16cid:durableId="1924681367">
     <w:abstractNumId w:val="1"/>
   </w:num>
-  <w:num w:numId="5">
+  <w:num w:numId="5" w16cid:durableId="1613442357">
     <w:abstractNumId w:val="4"/>
   </w:num>
-  <w:num w:numId="6">
+  <w:num w:numId="6" w16cid:durableId="989675517">
     <w:abstractNumId w:val="16"/>
   </w:num>
-  <w:num w:numId="7">
+  <w:num w:numId="7" w16cid:durableId="328216332">
     <w:abstractNumId w:val="5"/>
   </w:num>
-  <w:num w:numId="8">
+  <w:num w:numId="8" w16cid:durableId="985164454">
     <w:abstractNumId w:val="2"/>
   </w:num>
-  <w:num w:numId="9">
+  <w:num w:numId="9" w16cid:durableId="364257045">
     <w:abstractNumId w:val="8"/>
   </w:num>
-  <w:num w:numId="10">
+  <w:num w:numId="10" w16cid:durableId="2105373493">
     <w:abstractNumId w:val="14"/>
   </w:num>
-  <w:num w:numId="11">
+  <w:num w:numId="11" w16cid:durableId="241725610">
     <w:abstractNumId w:val="6"/>
   </w:num>
-  <w:num w:numId="12">
+  <w:num w:numId="12" w16cid:durableId="1340111958">
     <w:abstractNumId w:val="13"/>
   </w:num>
-  <w:num w:numId="13">
+  <w:num w:numId="13" w16cid:durableId="1540899062">
     <w:abstractNumId w:val="7"/>
   </w:num>
-  <w:num w:numId="14">
+  <w:num w:numId="14" w16cid:durableId="398213611">
     <w:abstractNumId w:val="12"/>
   </w:num>
-  <w:num w:numId="15">
+  <w:num w:numId="15" w16cid:durableId="1722942309">
     <w:abstractNumId w:val="0"/>
   </w:num>
-  <w:num w:numId="16">
+  <w:num w:numId="16" w16cid:durableId="665942275">
     <w:abstractNumId w:val="11"/>
   </w:num>
-  <w:num w:numId="17">
+  <w:num w:numId="17" w16cid:durableId="315960571">
     <w:abstractNumId w:val="3"/>
   </w:num>
 </w:numbering>
 </file>
 
 <file path=word/styles.xml><?xml version="1.0" encoding="utf-8"?>
-<w:styles xmlns:mc="http://schemas.openxmlformats.org/markup-compatibility/2006" xmlns:r="http://schemas.openxmlformats.org/officeDocument/2006/relationships" xmlns:w="http://schemas.openxmlformats.org/wordprocessingml/2006/main" xmlns:w14="http://schemas.microsoft.com/office/word/2010/wordml" xmlns:w15="http://schemas.microsoft.com/office/word/2012/wordml" xmlns:w16cid="http://schemas.microsoft.com/office/word/2016/wordml/cid" xmlns:w16se="http://schemas.microsoft.com/office/word/2015/wordml/symex" mc:Ignorable="w14 w15 w16se w16cid">
+<w:styles xmlns:mc="http://schemas.openxmlformats.org/markup-compatibility/2006" xmlns:r="http://schemas.openxmlformats.org/officeDocument/2006/relationships" xmlns:w="http://schemas.openxmlformats.org/wordprocessingml/2006/main" xmlns:w14="http://schemas.microsoft.com/office/word/2010/wordml" xmlns:w15="http://schemas.microsoft.com/office/word/2012/wordml" xmlns:w16cex="http://schemas.microsoft.com/office/word/2018/wordml/cex" xmlns:w16cid="http://schemas.microsoft.com/office/word/2016/wordml/cid" xmlns:w16="http://schemas.microsoft.com/office/word/2018/wordml" xmlns:w16sdtdh="http://schemas.microsoft.com/office/word/2020/wordml/sdtdatahash" xmlns:w16se="http://schemas.microsoft.com/office/word/2015/wordml/symex" mc:Ignorable="w14 w15 w16se w16cid w16 w16cex w16sdtdh">
   <w:docDefaults>
     <w:rPrDefault>
       <w:rPr>
@@ -4548,7 +5046,7 @@
       </w:pPr>
     </w:pPrDefault>
   </w:docDefaults>
-  <w:latentStyles w:defLockedState="0" w:defUIPriority="99" w:defSemiHidden="0" w:defUnhideWhenUsed="0" w:defQFormat="0" w:count="375">
+  <w:latentStyles w:defLockedState="0" w:defUIPriority="99" w:defSemiHidden="0" w:defUnhideWhenUsed="0" w:defQFormat="0" w:count="376">
     <w:lsdException w:name="Normal" w:uiPriority="0" w:qFormat="1"/>
     <w:lsdException w:name="heading 1" w:uiPriority="9" w:qFormat="1"/>
     <w:lsdException w:name="heading 2" w:semiHidden="1" w:uiPriority="9" w:unhideWhenUsed="1" w:qFormat="1"/>
@@ -4654,7 +5152,6 @@
     <w:lsdException w:name="HTML Sample" w:semiHidden="1" w:unhideWhenUsed="1"/>
     <w:lsdException w:name="HTML Typewriter" w:semiHidden="1" w:unhideWhenUsed="1"/>
     <w:lsdException w:name="HTML Variable" w:semiHidden="1" w:unhideWhenUsed="1"/>
-    <w:lsdException w:name="Normal Table" w:semiHidden="1" w:unhideWhenUsed="1"/>
     <w:lsdException w:name="annotation subject" w:semiHidden="1" w:unhideWhenUsed="1"/>
     <w:lsdException w:name="No List" w:semiHidden="1" w:unhideWhenUsed="1"/>
     <w:lsdException w:name="Outline List 1" w:semiHidden="1" w:unhideWhenUsed="1"/>
@@ -4701,10 +5198,8 @@
     <w:lsdException w:name="Table Subtle 2" w:semiHidden="1" w:unhideWhenUsed="1"/>
     <w:lsdException w:name="Table Web 1" w:semiHidden="1" w:unhideWhenUsed="1"/>
     <w:lsdException w:name="Table Web 2" w:semiHidden="1" w:unhideWhenUsed="1"/>
-    <w:lsdException w:name="Table Web 3" w:semiHidden="1" w:unhideWhenUsed="1"/>
     <w:lsdException w:name="Balloon Text" w:semiHidden="1" w:unhideWhenUsed="1"/>
     <w:lsdException w:name="Table Grid" w:uiPriority="59"/>
-    <w:lsdException w:name="Table Theme" w:semiHidden="1" w:unhideWhenUsed="1"/>
     <w:lsdException w:name="Placeholder Text" w:semiHidden="1"/>
     <w:lsdException w:name="No Spacing" w:uiPriority="1" w:qFormat="1"/>
     <w:lsdException w:name="Light Shading" w:uiPriority="60"/>
@@ -4924,6 +5419,7 @@
     <w:lsdException w:name="Smart Hyperlink" w:semiHidden="1" w:unhideWhenUsed="1"/>
     <w:lsdException w:name="Hashtag" w:semiHidden="1" w:unhideWhenUsed="1"/>
     <w:lsdException w:name="Unresolved Mention" w:semiHidden="1" w:unhideWhenUsed="1"/>
+    <w:lsdException w:name="Smart Link" w:semiHidden="1" w:unhideWhenUsed="1"/>
   </w:latentStyles>
   <w:style w:type="paragraph" w:default="1" w:styleId="Normal">
     <w:name w:val="Normal"/>

</xml_diff>